<commit_message>
Actualización de la doc para el trabajo
Se actualiza la información para que todo quede conforme a la necesidad del trabajo solicitado por talento tech
</commit_message>
<xml_diff>
--- a/Fidelizacion_Inteligente_Grupo_G180_6.docx
+++ b/Fidelizacion_Inteligente_Grupo_G180_6.docx
@@ -1,6 +1,6 @@
 
 <file path=word/document.xml><?xml version="1.0" encoding="utf-8"?>
-<w:document xmlns:wpc="http://schemas.microsoft.com/office/word/2010/wordprocessingCanvas" xmlns:cx="http://schemas.microsoft.com/office/drawing/2014/chartex" xmlns:cx1="http://schemas.microsoft.com/office/drawing/2015/9/8/chartex" xmlns:cx2="http://schemas.microsoft.com/office/drawing/2015/10/21/chartex" xmlns:cx3="http://schemas.microsoft.com/office/drawing/2016/5/9/chartex" xmlns:cx4="http://schemas.microsoft.com/office/drawing/2016/5/10/chartex" xmlns:cx5="http://schemas.microsoft.com/office/drawing/2016/5/11/chartex" xmlns:cx6="http://schemas.microsoft.com/office/drawing/2016/5/12/chartex" xmlns:cx7="http://schemas.microsoft.com/office/drawing/2016/5/13/chartex" xmlns:cx8="http://schemas.microsoft.com/office/drawing/2016/5/14/chartex" xmlns:mc="http://schemas.openxmlformats.org/markup-compatibility/2006" xmlns:aink="http://schemas.microsoft.com/office/drawing/2016/ink" xmlns:am3d="http://schemas.microsoft.com/office/drawing/2017/model3d" xmlns:o="urn:schemas-microsoft-com:office:office" xmlns:r="http://schemas.openxmlformats.org/officeDocument/2006/relationships" xmlns:m="http://schemas.openxmlformats.org/officeDocument/2006/math" xmlns:v="urn:schemas-microsoft-com:vml" xmlns:wp14="http://schemas.microsoft.com/office/word/2010/wordprocessingDrawing" xmlns:wp="http://schemas.openxmlformats.org/drawingml/2006/wordprocessingDrawing" xmlns:w10="urn:schemas-microsoft-com:office:word" xmlns:w="http://schemas.openxmlformats.org/wordprocessingml/2006/main" xmlns:w14="http://schemas.microsoft.com/office/word/2010/wordml" xmlns:w15="http://schemas.microsoft.com/office/word/2012/wordml" xmlns:w16cex="http://schemas.microsoft.com/office/word/2018/wordml/cex" xmlns:w16cid="http://schemas.microsoft.com/office/word/2016/wordml/cid" xmlns:w16="http://schemas.microsoft.com/office/word/2018/wordml" xmlns:w16sdtdh="http://schemas.microsoft.com/office/word/2020/wordml/sdtdatahash" xmlns:w16se="http://schemas.microsoft.com/office/word/2015/wordml/symex" xmlns:wpg="http://schemas.microsoft.com/office/word/2010/wordprocessingGroup" xmlns:wpi="http://schemas.microsoft.com/office/word/2010/wordprocessingInk" xmlns:wne="http://schemas.microsoft.com/office/word/2006/wordml" xmlns:wps="http://schemas.microsoft.com/office/word/2010/wordprocessingShape" mc:Ignorable="w14 w15 w16se w16cid w16 w16cex w16sdtdh wp14">
+<w:document xmlns:wpc="http://schemas.microsoft.com/office/word/2010/wordprocessingCanvas" xmlns:cx="http://schemas.microsoft.com/office/drawing/2014/chartex" xmlns:cx1="http://schemas.microsoft.com/office/drawing/2015/9/8/chartex" xmlns:mc="http://schemas.openxmlformats.org/markup-compatibility/2006" xmlns:o="urn:schemas-microsoft-com:office:office" xmlns:r="http://schemas.openxmlformats.org/officeDocument/2006/relationships" xmlns:m="http://schemas.openxmlformats.org/officeDocument/2006/math" xmlns:v="urn:schemas-microsoft-com:vml" xmlns:wp14="http://schemas.microsoft.com/office/word/2010/wordprocessingDrawing" xmlns:wp="http://schemas.openxmlformats.org/drawingml/2006/wordprocessingDrawing" xmlns:w10="urn:schemas-microsoft-com:office:word" xmlns:w="http://schemas.openxmlformats.org/wordprocessingml/2006/main" xmlns:w14="http://schemas.microsoft.com/office/word/2010/wordml" xmlns:w15="http://schemas.microsoft.com/office/word/2012/wordml" xmlns:w16se="http://schemas.microsoft.com/office/word/2015/wordml/symex" xmlns:wpg="http://schemas.microsoft.com/office/word/2010/wordprocessingGroup" xmlns:wpi="http://schemas.microsoft.com/office/word/2010/wordprocessingInk" xmlns:wne="http://schemas.microsoft.com/office/word/2006/wordml" xmlns:wps="http://schemas.microsoft.com/office/word/2010/wordprocessingShape" mc:Ignorable="w14 w15 w16se wp14">
   <w:body>
     <w:p>
       <w:pPr>
@@ -1849,18 +1849,21 @@
       </w:pPr>
       <w:r>
         <w:rPr>
-          <w:rFonts w:ascii="Arial" w:eastAsia="Times New Roman" w:hAnsi="Arial" w:cs="Arial"/>
-          <w:bCs/>
           <w:noProof/>
-          <w:color w:val="222222"/>
-          <w:sz w:val="24"/>
-          <w:szCs w:val="24"/>
+          <w:lang w:val="es-CO"/>
+        </w:rPr>
+        <w:lastRenderedPageBreak/>
+        <w:t xml:space="preserve"> </w:t>
+      </w:r>
+      <w:r>
+        <w:rPr>
+          <w:noProof/>
           <w:lang w:val="es-CO"/>
         </w:rPr>
         <w:drawing>
-          <wp:inline distT="0" distB="0" distL="0" distR="0" wp14:anchorId="5D4EAF83" wp14:editId="2EB01F10">
-            <wp:extent cx="3048843" cy="1129086"/>
-            <wp:effectExtent l="0" t="0" r="0" b="0"/>
+          <wp:inline distT="0" distB="0" distL="0" distR="0" wp14:anchorId="3025515E" wp14:editId="5EBD7D73">
+            <wp:extent cx="5200650" cy="2067197"/>
+            <wp:effectExtent l="0" t="0" r="0" b="9525"/>
             <wp:docPr id="1" name="Imagen 1"/>
             <wp:cNvGraphicFramePr>
               <a:graphicFrameLocks xmlns:a="http://schemas.openxmlformats.org/drawingml/2006/main" noChangeAspect="1"/>
@@ -1881,7 +1884,7 @@
                   <pic:spPr>
                     <a:xfrm>
                       <a:off x="0" y="0"/>
-                      <a:ext cx="3121832" cy="1156116"/>
+                      <a:ext cx="5303014" cy="2107885"/>
                     </a:xfrm>
                     <a:prstGeom prst="rect">
                       <a:avLst/>
@@ -1898,23 +1901,11 @@
           <w:noProof/>
           <w:lang w:val="es-CO"/>
         </w:rPr>
-        <w:t xml:space="preserve"> </w:t>
-      </w:r>
-      <w:r>
-        <w:rPr>
-          <w:rFonts w:ascii="Arial" w:eastAsia="Times New Roman" w:hAnsi="Arial" w:cs="Arial"/>
-          <w:bCs/>
-          <w:noProof/>
-          <w:color w:val="222222"/>
-          <w:sz w:val="24"/>
-          <w:szCs w:val="24"/>
-          <w:lang w:val="es-CO"/>
-        </w:rPr>
         <w:drawing>
-          <wp:inline distT="0" distB="0" distL="0" distR="0" wp14:anchorId="35A486EC" wp14:editId="03D8EAF9">
-            <wp:extent cx="2219796" cy="1184745"/>
-            <wp:effectExtent l="0" t="0" r="0" b="0"/>
-            <wp:docPr id="2" name="Imagen 2"/>
+          <wp:inline distT="0" distB="0" distL="0" distR="0" wp14:anchorId="22507BC4" wp14:editId="6F2D3BB8">
+            <wp:extent cx="4133850" cy="2296583"/>
+            <wp:effectExtent l="0" t="0" r="0" b="8890"/>
+            <wp:docPr id="9" name="Imagen 9"/>
             <wp:cNvGraphicFramePr>
               <a:graphicFrameLocks xmlns:a="http://schemas.openxmlformats.org/drawingml/2006/main" noChangeAspect="1"/>
             </wp:cNvGraphicFramePr>
@@ -1934,7 +1925,7 @@
                   <pic:spPr>
                     <a:xfrm>
                       <a:off x="0" y="0"/>
-                      <a:ext cx="2274697" cy="1214047"/>
+                      <a:ext cx="4189253" cy="2327363"/>
                     </a:xfrm>
                     <a:prstGeom prst="rect">
                       <a:avLst/>
@@ -1969,7 +1960,6 @@
           <w:szCs w:val="24"/>
           <w:lang w:val="es-CO"/>
         </w:rPr>
-        <w:lastRenderedPageBreak/>
         <w:t xml:space="preserve">Los datos nos muestran una tendencia en cuanto a la edad la media y median se sitúan entre los 37 y 39 años, la gráfica tiene una tendencia acampanada simétrica </w:t>
       </w:r>
       <w:r>
@@ -2005,7 +1995,6 @@
           <w:color w:val="222222"/>
           <w:sz w:val="24"/>
           <w:szCs w:val="24"/>
-          <w:lang w:val="es-CO"/>
         </w:rPr>
         <w:drawing>
           <wp:inline distT="0" distB="0" distL="0" distR="0" wp14:anchorId="33BB00C4" wp14:editId="28191C6C">
@@ -2066,6 +2055,7 @@
           <w:szCs w:val="24"/>
           <w:lang w:val="es-CO"/>
         </w:rPr>
+        <w:lastRenderedPageBreak/>
         <w:t>La proporción de los clientes masculinos es más alta que las femenina.</w:t>
       </w:r>
     </w:p>
@@ -2090,7 +2080,6 @@
           <w:color w:val="222222"/>
           <w:sz w:val="24"/>
           <w:szCs w:val="24"/>
-          <w:lang w:val="es-CO"/>
         </w:rPr>
         <w:drawing>
           <wp:inline distT="0" distB="0" distL="0" distR="0" wp14:anchorId="66641E12" wp14:editId="29E27347">
@@ -2151,38 +2140,36 @@
           <w:szCs w:val="24"/>
           <w:lang w:val="es-CO"/>
         </w:rPr>
-        <w:t>Los niveles de satisfacción están muy promediados entre los niveles del 1 al 5</w:t>
-      </w:r>
-    </w:p>
-    <w:p>
-      <w:pPr>
-        <w:shd w:val="clear" w:color="auto" w:fill="FFFFFF"/>
-        <w:spacing w:after="0" w:line="360" w:lineRule="auto"/>
-        <w:rPr>
-          <w:rFonts w:ascii="Arial" w:eastAsia="Times New Roman" w:hAnsi="Arial" w:cs="Arial"/>
-          <w:bCs/>
-          <w:color w:val="222222"/>
-          <w:sz w:val="24"/>
-          <w:szCs w:val="24"/>
-          <w:lang w:val="es-CO"/>
-        </w:rPr>
-      </w:pPr>
-      <w:r>
-        <w:rPr>
-          <w:rFonts w:ascii="Arial" w:eastAsia="Times New Roman" w:hAnsi="Arial" w:cs="Arial"/>
-          <w:bCs/>
-          <w:noProof/>
-          <w:color w:val="222222"/>
-          <w:sz w:val="24"/>
-          <w:szCs w:val="24"/>
-          <w:lang w:val="es-CO"/>
-        </w:rPr>
-        <w:lastRenderedPageBreak/>
+        <w:t>Los niveles de satisfacción nos muestran una fuerte tendencia a que la satisfacción está por debajo de 3 siendo esta la más baja, lo cual es una necesidad del negocio mejorar este proceso al interior del banco.</w:t>
+      </w:r>
+    </w:p>
+    <w:p>
+      <w:pPr>
+        <w:shd w:val="clear" w:color="auto" w:fill="FFFFFF"/>
+        <w:spacing w:after="0" w:line="360" w:lineRule="auto"/>
+        <w:rPr>
+          <w:rFonts w:ascii="Arial" w:eastAsia="Times New Roman" w:hAnsi="Arial" w:cs="Arial"/>
+          <w:bCs/>
+          <w:color w:val="222222"/>
+          <w:sz w:val="24"/>
+          <w:szCs w:val="24"/>
+          <w:lang w:val="es-CO"/>
+        </w:rPr>
+      </w:pPr>
+      <w:r>
+        <w:rPr>
+          <w:rFonts w:ascii="Arial" w:eastAsia="Times New Roman" w:hAnsi="Arial" w:cs="Arial"/>
+          <w:bCs/>
+          <w:color w:val="222222"/>
+          <w:sz w:val="24"/>
+          <w:szCs w:val="24"/>
+          <w:lang w:val="es-CO"/>
+        </w:rPr>
         <w:drawing>
-          <wp:inline distT="0" distB="0" distL="0" distR="0" wp14:anchorId="6F6D435B" wp14:editId="4DBDEEB9">
-            <wp:extent cx="4412974" cy="2670853"/>
-            <wp:effectExtent l="0" t="0" r="6985" b="0"/>
-            <wp:docPr id="5" name="Imagen 5"/>
+          <wp:inline distT="0" distB="0" distL="0" distR="0" wp14:anchorId="43A3379E" wp14:editId="53F39410">
+            <wp:extent cx="5612130" cy="3696970"/>
+            <wp:effectExtent l="0" t="0" r="7620" b="0"/>
+            <wp:docPr id="10" name="Imagen 10"/>
             <wp:cNvGraphicFramePr>
               <a:graphicFrameLocks xmlns:a="http://schemas.openxmlformats.org/drawingml/2006/main" noChangeAspect="1"/>
             </wp:cNvGraphicFramePr>
@@ -2202,7 +2189,7 @@
                   <pic:spPr>
                     <a:xfrm>
                       <a:off x="0" y="0"/>
-                      <a:ext cx="4431353" cy="2681977"/>
+                      <a:ext cx="5612130" cy="3696970"/>
                     </a:xfrm>
                     <a:prstGeom prst="rect">
                       <a:avLst/>
@@ -2237,6 +2224,7 @@
           <w:szCs w:val="24"/>
           <w:lang w:val="es-CO"/>
         </w:rPr>
+        <w:lastRenderedPageBreak/>
         <w:t>En relación a la edad y el puntaje de crédito se logra evidenciar que la concentración está en las edades entre los 25 y 45 años con una puntuación muy variada.</w:t>
       </w:r>
     </w:p>
@@ -2261,7 +2249,6 @@
           <w:color w:val="222222"/>
           <w:sz w:val="24"/>
           <w:szCs w:val="24"/>
-          <w:lang w:val="es-CO"/>
         </w:rPr>
         <w:drawing>
           <wp:inline distT="0" distB="0" distL="0" distR="0" wp14:anchorId="0A7C0202" wp14:editId="5265AF30">
@@ -2346,9 +2333,7 @@
           <w:color w:val="222222"/>
           <w:sz w:val="24"/>
           <w:szCs w:val="24"/>
-          <w:lang w:val="es-CO"/>
-        </w:rPr>
-        <w:lastRenderedPageBreak/>
+        </w:rPr>
         <w:drawing>
           <wp:inline distT="0" distB="0" distL="0" distR="0" wp14:anchorId="21FEA193" wp14:editId="408955C6">
             <wp:extent cx="5612130" cy="3259455"/>
@@ -2454,8 +2439,8 @@
           <w:color w:val="222222"/>
           <w:sz w:val="24"/>
           <w:szCs w:val="24"/>
-          <w:lang w:val="es-CO"/>
-        </w:rPr>
+        </w:rPr>
+        <w:lastRenderedPageBreak/>
         <w:drawing>
           <wp:inline distT="0" distB="0" distL="0" distR="0" wp14:anchorId="6FAC70CE" wp14:editId="457093E9">
             <wp:extent cx="5612130" cy="3229610"/>
@@ -2529,6 +2514,457 @@
           <w:szCs w:val="24"/>
           <w:lang w:val="es-CO"/>
         </w:rPr>
+        <w:t>Se puede evidenciar una alta cantidad de productos a medida que la edad aumenta en cada uno de los clientes, sie</w:t>
+      </w:r>
+      <w:r>
+        <w:rPr>
+          <w:rFonts w:ascii="Arial" w:eastAsia="Times New Roman" w:hAnsi="Arial" w:cs="Arial"/>
+          <w:bCs/>
+          <w:color w:val="222222"/>
+          <w:sz w:val="24"/>
+          <w:szCs w:val="24"/>
+          <w:lang w:val="es-CO"/>
+        </w:rPr>
+        <w:t>ndo los de más edad lo que tienen más tienen.</w:t>
+      </w:r>
+    </w:p>
+    <w:p>
+      <w:pPr>
+        <w:shd w:val="clear" w:color="auto" w:fill="FFFFFF"/>
+        <w:spacing w:after="0" w:line="360" w:lineRule="auto"/>
+        <w:rPr>
+          <w:rFonts w:ascii="Arial" w:eastAsia="Times New Roman" w:hAnsi="Arial" w:cs="Arial"/>
+          <w:bCs/>
+          <w:color w:val="222222"/>
+          <w:sz w:val="24"/>
+          <w:szCs w:val="24"/>
+          <w:lang w:val="es-CO"/>
+        </w:rPr>
+      </w:pPr>
+      <w:r>
+        <w:rPr>
+          <w:rFonts w:ascii="Arial" w:eastAsia="Times New Roman" w:hAnsi="Arial" w:cs="Arial"/>
+          <w:bCs/>
+          <w:color w:val="222222"/>
+          <w:sz w:val="24"/>
+          <w:szCs w:val="24"/>
+          <w:lang w:val="es-CO"/>
+        </w:rPr>
+        <w:drawing>
+          <wp:inline distT="0" distB="0" distL="0" distR="0" wp14:anchorId="0840CD33" wp14:editId="60769AFF">
+            <wp:extent cx="5612130" cy="3128010"/>
+            <wp:effectExtent l="0" t="0" r="7620" b="0"/>
+            <wp:docPr id="11" name="Imagen 11"/>
+            <wp:cNvGraphicFramePr>
+              <a:graphicFrameLocks xmlns:a="http://schemas.openxmlformats.org/drawingml/2006/main" noChangeAspect="1"/>
+            </wp:cNvGraphicFramePr>
+            <a:graphic xmlns:a="http://schemas.openxmlformats.org/drawingml/2006/main">
+              <a:graphicData uri="http://schemas.openxmlformats.org/drawingml/2006/picture">
+                <pic:pic xmlns:pic="http://schemas.openxmlformats.org/drawingml/2006/picture">
+                  <pic:nvPicPr>
+                    <pic:cNvPr id="1" name=""/>
+                    <pic:cNvPicPr/>
+                  </pic:nvPicPr>
+                  <pic:blipFill>
+                    <a:blip r:embed="rId14"/>
+                    <a:stretch>
+                      <a:fillRect/>
+                    </a:stretch>
+                  </pic:blipFill>
+                  <pic:spPr>
+                    <a:xfrm>
+                      <a:off x="0" y="0"/>
+                      <a:ext cx="5612130" cy="3128010"/>
+                    </a:xfrm>
+                    <a:prstGeom prst="rect">
+                      <a:avLst/>
+                    </a:prstGeom>
+                  </pic:spPr>
+                </pic:pic>
+              </a:graphicData>
+            </a:graphic>
+          </wp:inline>
+        </w:drawing>
+      </w:r>
+    </w:p>
+    <w:p>
+      <w:pPr>
+        <w:shd w:val="clear" w:color="auto" w:fill="FFFFFF"/>
+        <w:spacing w:after="0" w:line="360" w:lineRule="auto"/>
+        <w:rPr>
+          <w:rFonts w:ascii="Arial" w:eastAsia="Times New Roman" w:hAnsi="Arial" w:cs="Arial"/>
+          <w:bCs/>
+          <w:color w:val="222222"/>
+          <w:sz w:val="24"/>
+          <w:szCs w:val="24"/>
+          <w:lang w:val="es-CO"/>
+        </w:rPr>
+      </w:pPr>
+      <w:r>
+        <w:rPr>
+          <w:rFonts w:ascii="Arial" w:eastAsia="Times New Roman" w:hAnsi="Arial" w:cs="Arial"/>
+          <w:bCs/>
+          <w:color w:val="222222"/>
+          <w:sz w:val="24"/>
+          <w:szCs w:val="24"/>
+          <w:lang w:val="es-CO"/>
+        </w:rPr>
+        <w:t>Los clientes que tienen edades entre los 40 y 62 son los que tienen tendencia a abandonar más la entidad bancaria.</w:t>
+      </w:r>
+    </w:p>
+    <w:p>
+      <w:pPr>
+        <w:shd w:val="clear" w:color="auto" w:fill="FFFFFF"/>
+        <w:spacing w:after="0" w:line="360" w:lineRule="auto"/>
+        <w:rPr>
+          <w:rFonts w:ascii="Arial" w:eastAsia="Times New Roman" w:hAnsi="Arial" w:cs="Arial"/>
+          <w:bCs/>
+          <w:color w:val="222222"/>
+          <w:sz w:val="24"/>
+          <w:szCs w:val="24"/>
+          <w:lang w:val="es-CO"/>
+        </w:rPr>
+      </w:pPr>
+      <w:r>
+        <w:rPr>
+          <w:rFonts w:ascii="Arial" w:eastAsia="Times New Roman" w:hAnsi="Arial" w:cs="Arial"/>
+          <w:bCs/>
+          <w:color w:val="222222"/>
+          <w:sz w:val="24"/>
+          <w:szCs w:val="24"/>
+          <w:lang w:val="es-CO"/>
+        </w:rPr>
+        <w:lastRenderedPageBreak/>
+        <w:t xml:space="preserve">Tienen un capital más alto y también es el segmento de clientes a los cuales se le debe hacer una fuerte tarea de retención, es muy importante para el negocio lograr intervenir de forma oportuna y </w:t>
+      </w:r>
+      <w:proofErr w:type="spellStart"/>
+      <w:r>
+        <w:rPr>
+          <w:rFonts w:ascii="Arial" w:eastAsia="Times New Roman" w:hAnsi="Arial" w:cs="Arial"/>
+          <w:bCs/>
+          <w:color w:val="222222"/>
+          <w:sz w:val="24"/>
+          <w:szCs w:val="24"/>
+          <w:lang w:val="es-CO"/>
+        </w:rPr>
+        <w:t>conciza</w:t>
+      </w:r>
+      <w:proofErr w:type="spellEnd"/>
+      <w:r>
+        <w:rPr>
+          <w:rFonts w:ascii="Arial" w:eastAsia="Times New Roman" w:hAnsi="Arial" w:cs="Arial"/>
+          <w:bCs/>
+          <w:color w:val="222222"/>
+          <w:sz w:val="24"/>
+          <w:szCs w:val="24"/>
+          <w:lang w:val="es-CO"/>
+        </w:rPr>
+        <w:t>.</w:t>
+      </w:r>
+    </w:p>
+    <w:p>
+      <w:pPr>
+        <w:shd w:val="clear" w:color="auto" w:fill="FFFFFF"/>
+        <w:spacing w:after="0" w:line="360" w:lineRule="auto"/>
+        <w:rPr>
+          <w:rFonts w:ascii="Arial" w:eastAsia="Times New Roman" w:hAnsi="Arial" w:cs="Arial"/>
+          <w:bCs/>
+          <w:color w:val="222222"/>
+          <w:sz w:val="24"/>
+          <w:szCs w:val="24"/>
+          <w:lang w:val="es-CO"/>
+        </w:rPr>
+      </w:pPr>
+      <w:r>
+        <w:rPr>
+          <w:rFonts w:ascii="Arial" w:eastAsia="Times New Roman" w:hAnsi="Arial" w:cs="Arial"/>
+          <w:bCs/>
+          <w:color w:val="222222"/>
+          <w:sz w:val="24"/>
+          <w:szCs w:val="24"/>
+          <w:lang w:val="es-CO"/>
+        </w:rPr>
+        <w:drawing>
+          <wp:inline distT="0" distB="0" distL="0" distR="0" wp14:anchorId="7D9DF6EC" wp14:editId="1FF8E488">
+            <wp:extent cx="5612130" cy="3138805"/>
+            <wp:effectExtent l="0" t="0" r="7620" b="4445"/>
+            <wp:docPr id="12" name="Imagen 12"/>
+            <wp:cNvGraphicFramePr>
+              <a:graphicFrameLocks xmlns:a="http://schemas.openxmlformats.org/drawingml/2006/main" noChangeAspect="1"/>
+            </wp:cNvGraphicFramePr>
+            <a:graphic xmlns:a="http://schemas.openxmlformats.org/drawingml/2006/main">
+              <a:graphicData uri="http://schemas.openxmlformats.org/drawingml/2006/picture">
+                <pic:pic xmlns:pic="http://schemas.openxmlformats.org/drawingml/2006/picture">
+                  <pic:nvPicPr>
+                    <pic:cNvPr id="1" name=""/>
+                    <pic:cNvPicPr/>
+                  </pic:nvPicPr>
+                  <pic:blipFill>
+                    <a:blip r:embed="rId15"/>
+                    <a:stretch>
+                      <a:fillRect/>
+                    </a:stretch>
+                  </pic:blipFill>
+                  <pic:spPr>
+                    <a:xfrm>
+                      <a:off x="0" y="0"/>
+                      <a:ext cx="5612130" cy="3138805"/>
+                    </a:xfrm>
+                    <a:prstGeom prst="rect">
+                      <a:avLst/>
+                    </a:prstGeom>
+                  </pic:spPr>
+                </pic:pic>
+              </a:graphicData>
+            </a:graphic>
+          </wp:inline>
+        </w:drawing>
+      </w:r>
+    </w:p>
+    <w:p>
+      <w:pPr>
+        <w:shd w:val="clear" w:color="auto" w:fill="FFFFFF"/>
+        <w:spacing w:after="0" w:line="360" w:lineRule="auto"/>
+        <w:rPr>
+          <w:rFonts w:ascii="Arial" w:eastAsia="Times New Roman" w:hAnsi="Arial" w:cs="Arial"/>
+          <w:bCs/>
+          <w:color w:val="222222"/>
+          <w:sz w:val="24"/>
+          <w:szCs w:val="24"/>
+          <w:lang w:val="es-CO"/>
+        </w:rPr>
+      </w:pPr>
+      <w:r>
+        <w:rPr>
+          <w:rFonts w:ascii="Arial" w:eastAsia="Times New Roman" w:hAnsi="Arial" w:cs="Arial"/>
+          <w:bCs/>
+          <w:color w:val="222222"/>
+          <w:sz w:val="24"/>
+          <w:szCs w:val="24"/>
+          <w:lang w:val="es-CO"/>
+        </w:rPr>
+        <w:drawing>
+          <wp:inline distT="0" distB="0" distL="0" distR="0" wp14:anchorId="21B37D43" wp14:editId="2A92CB2D">
+            <wp:extent cx="5612130" cy="3326130"/>
+            <wp:effectExtent l="0" t="0" r="7620" b="7620"/>
+            <wp:docPr id="13" name="Imagen 13"/>
+            <wp:cNvGraphicFramePr>
+              <a:graphicFrameLocks xmlns:a="http://schemas.openxmlformats.org/drawingml/2006/main" noChangeAspect="1"/>
+            </wp:cNvGraphicFramePr>
+            <a:graphic xmlns:a="http://schemas.openxmlformats.org/drawingml/2006/main">
+              <a:graphicData uri="http://schemas.openxmlformats.org/drawingml/2006/picture">
+                <pic:pic xmlns:pic="http://schemas.openxmlformats.org/drawingml/2006/picture">
+                  <pic:nvPicPr>
+                    <pic:cNvPr id="1" name=""/>
+                    <pic:cNvPicPr/>
+                  </pic:nvPicPr>
+                  <pic:blipFill>
+                    <a:blip r:embed="rId16"/>
+                    <a:stretch>
+                      <a:fillRect/>
+                    </a:stretch>
+                  </pic:blipFill>
+                  <pic:spPr>
+                    <a:xfrm>
+                      <a:off x="0" y="0"/>
+                      <a:ext cx="5612130" cy="3326130"/>
+                    </a:xfrm>
+                    <a:prstGeom prst="rect">
+                      <a:avLst/>
+                    </a:prstGeom>
+                  </pic:spPr>
+                </pic:pic>
+              </a:graphicData>
+            </a:graphic>
+          </wp:inline>
+        </w:drawing>
+      </w:r>
+    </w:p>
+    <w:p>
+      <w:pPr>
+        <w:shd w:val="clear" w:color="auto" w:fill="FFFFFF"/>
+        <w:spacing w:after="0" w:line="360" w:lineRule="auto"/>
+        <w:rPr>
+          <w:rFonts w:ascii="Arial" w:eastAsia="Times New Roman" w:hAnsi="Arial" w:cs="Arial"/>
+          <w:bCs/>
+          <w:color w:val="222222"/>
+          <w:sz w:val="24"/>
+          <w:szCs w:val="24"/>
+          <w:lang w:val="es-CO"/>
+        </w:rPr>
+      </w:pPr>
+      <w:r>
+        <w:rPr>
+          <w:rFonts w:ascii="Arial" w:eastAsia="Times New Roman" w:hAnsi="Arial" w:cs="Arial"/>
+          <w:bCs/>
+          <w:noProof/>
+          <w:color w:val="222222"/>
+          <w:sz w:val="24"/>
+          <w:szCs w:val="24"/>
+        </w:rPr>
+        <w:lastRenderedPageBreak/>
+        <mc:AlternateContent>
+          <mc:Choice Requires="wps">
+            <w:drawing>
+              <wp:anchor distT="0" distB="0" distL="114300" distR="114300" simplePos="0" relativeHeight="251659264" behindDoc="0" locked="0" layoutInCell="1" allowOverlap="1" wp14:anchorId="0AA9B3C7" wp14:editId="3AF3C839">
+                <wp:simplePos x="0" y="0"/>
+                <wp:positionH relativeFrom="column">
+                  <wp:posOffset>43815</wp:posOffset>
+                </wp:positionH>
+                <wp:positionV relativeFrom="paragraph">
+                  <wp:posOffset>1500505</wp:posOffset>
+                </wp:positionV>
+                <wp:extent cx="2867025" cy="2171700"/>
+                <wp:effectExtent l="19050" t="19050" r="28575" b="19050"/>
+                <wp:wrapNone/>
+                <wp:docPr id="16" name="Proceso 16"/>
+                <wp:cNvGraphicFramePr/>
+                <a:graphic xmlns:a="http://schemas.openxmlformats.org/drawingml/2006/main">
+                  <a:graphicData uri="http://schemas.microsoft.com/office/word/2010/wordprocessingShape">
+                    <wps:wsp>
+                      <wps:cNvSpPr/>
+                      <wps:spPr>
+                        <a:xfrm>
+                          <a:off x="0" y="0"/>
+                          <a:ext cx="2867025" cy="2171700"/>
+                        </a:xfrm>
+                        <a:prstGeom prst="flowChartProcess">
+                          <a:avLst/>
+                        </a:prstGeom>
+                        <a:noFill/>
+                        <a:ln w="28575" cap="rnd">
+                          <a:solidFill>
+                            <a:srgbClr val="FF0000"/>
+                          </a:solidFill>
+                          <a:prstDash val="sysDot"/>
+                          <a:round/>
+                        </a:ln>
+                      </wps:spPr>
+                      <wps:style>
+                        <a:lnRef idx="2">
+                          <a:schemeClr val="accent1">
+                            <a:shade val="50000"/>
+                          </a:schemeClr>
+                        </a:lnRef>
+                        <a:fillRef idx="1">
+                          <a:schemeClr val="accent1"/>
+                        </a:fillRef>
+                        <a:effectRef idx="0">
+                          <a:schemeClr val="accent1"/>
+                        </a:effectRef>
+                        <a:fontRef idx="minor">
+                          <a:schemeClr val="lt1"/>
+                        </a:fontRef>
+                      </wps:style>
+                      <wps:bodyPr rot="0" spcFirstLastPara="0" vertOverflow="overflow" horzOverflow="overflow" vert="horz" wrap="square" lIns="91440" tIns="45720" rIns="91440" bIns="45720" numCol="1" spcCol="0" rtlCol="0" fromWordArt="0" anchor="ctr" anchorCtr="0" forceAA="0" compatLnSpc="1">
+                        <a:prstTxWarp prst="textNoShape">
+                          <a:avLst/>
+                        </a:prstTxWarp>
+                        <a:noAutofit/>
+                      </wps:bodyPr>
+                    </wps:wsp>
+                  </a:graphicData>
+                </a:graphic>
+              </wp:anchor>
+            </w:drawing>
+          </mc:Choice>
+          <mc:Fallback>
+            <w:pict>
+              <v:shapetype w14:anchorId="6035E867" id="_x0000_t109" coordsize="21600,21600" o:spt="109" path="m,l,21600r21600,l21600,xe">
+                <v:stroke joinstyle="miter"/>
+                <v:path gradientshapeok="t" o:connecttype="rect"/>
+              </v:shapetype>
+              <v:shape id="Proceso 16" o:spid="_x0000_s1026" type="#_x0000_t109" style="position:absolute;margin-left:3.45pt;margin-top:118.15pt;width:225.75pt;height:171pt;z-index:251659264;visibility:visible;mso-wrap-style:square;mso-wrap-distance-left:9pt;mso-wrap-distance-top:0;mso-wrap-distance-right:9pt;mso-wrap-distance-bottom:0;mso-position-horizontal:absolute;mso-position-horizontal-relative:text;mso-position-vertical:absolute;mso-position-vertical-relative:text;v-text-anchor:middle" o:gfxdata="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" filled="f" strokecolor="red" strokeweight="2.25pt">
+                <v:stroke dashstyle="1 1" joinstyle="round" endcap="round"/>
+              </v:shape>
+            </w:pict>
+          </mc:Fallback>
+        </mc:AlternateContent>
+      </w:r>
+      <w:r>
+        <w:rPr>
+          <w:rFonts w:ascii="Arial" w:eastAsia="Times New Roman" w:hAnsi="Arial" w:cs="Arial"/>
+          <w:bCs/>
+          <w:color w:val="222222"/>
+          <w:sz w:val="24"/>
+          <w:szCs w:val="24"/>
+          <w:lang w:val="es-CO"/>
+        </w:rPr>
+        <w:drawing>
+          <wp:inline distT="0" distB="0" distL="0" distR="0" wp14:anchorId="463E9F72" wp14:editId="74F1DF9D">
+            <wp:extent cx="5676573" cy="3714750"/>
+            <wp:effectExtent l="0" t="0" r="635" b="0"/>
+            <wp:docPr id="14" name="Imagen 14"/>
+            <wp:cNvGraphicFramePr>
+              <a:graphicFrameLocks xmlns:a="http://schemas.openxmlformats.org/drawingml/2006/main" noChangeAspect="1"/>
+            </wp:cNvGraphicFramePr>
+            <a:graphic xmlns:a="http://schemas.openxmlformats.org/drawingml/2006/main">
+              <a:graphicData uri="http://schemas.openxmlformats.org/drawingml/2006/picture">
+                <pic:pic xmlns:pic="http://schemas.openxmlformats.org/drawingml/2006/picture">
+                  <pic:nvPicPr>
+                    <pic:cNvPr id="1" name=""/>
+                    <pic:cNvPicPr/>
+                  </pic:nvPicPr>
+                  <pic:blipFill>
+                    <a:blip r:embed="rId17"/>
+                    <a:stretch>
+                      <a:fillRect/>
+                    </a:stretch>
+                  </pic:blipFill>
+                  <pic:spPr>
+                    <a:xfrm>
+                      <a:off x="0" y="0"/>
+                      <a:ext cx="5724526" cy="3746130"/>
+                    </a:xfrm>
+                    <a:prstGeom prst="rect">
+                      <a:avLst/>
+                    </a:prstGeom>
+                  </pic:spPr>
+                </pic:pic>
+              </a:graphicData>
+            </a:graphic>
+          </wp:inline>
+        </w:drawing>
+      </w:r>
+    </w:p>
+    <w:p>
+      <w:pPr>
+        <w:shd w:val="clear" w:color="auto" w:fill="FFFFFF"/>
+        <w:spacing w:after="0" w:line="360" w:lineRule="auto"/>
+        <w:rPr>
+          <w:rFonts w:ascii="Arial" w:eastAsia="Times New Roman" w:hAnsi="Arial" w:cs="Arial"/>
+          <w:bCs/>
+          <w:color w:val="222222"/>
+          <w:sz w:val="24"/>
+          <w:szCs w:val="24"/>
+          <w:lang w:val="es-CO"/>
+        </w:rPr>
+      </w:pPr>
+      <w:bookmarkStart w:id="0" w:name="_GoBack"/>
+      <w:bookmarkEnd w:id="0"/>
+    </w:p>
+    <w:p>
+      <w:pPr>
+        <w:shd w:val="clear" w:color="auto" w:fill="FFFFFF"/>
+        <w:spacing w:after="0" w:line="360" w:lineRule="auto"/>
+        <w:rPr>
+          <w:rFonts w:ascii="Arial" w:eastAsia="Times New Roman" w:hAnsi="Arial" w:cs="Arial"/>
+          <w:bCs/>
+          <w:color w:val="222222"/>
+          <w:sz w:val="24"/>
+          <w:szCs w:val="24"/>
+          <w:lang w:val="es-CO"/>
+        </w:rPr>
+      </w:pPr>
+      <w:r>
+        <w:rPr>
+          <w:rFonts w:ascii="Arial" w:eastAsia="Times New Roman" w:hAnsi="Arial" w:cs="Arial"/>
+          <w:bCs/>
+          <w:color w:val="222222"/>
+          <w:sz w:val="24"/>
+          <w:szCs w:val="24"/>
+          <w:lang w:val="es-CO"/>
+        </w:rPr>
         <w:t>4. Resultados.</w:t>
       </w:r>
     </w:p>
@@ -2615,7 +3051,6 @@
           <w:szCs w:val="24"/>
           <w:lang w:val="es-CO"/>
         </w:rPr>
-        <w:lastRenderedPageBreak/>
         <w:t>4.3. Recomendaciones.</w:t>
       </w:r>
     </w:p>
@@ -2638,7 +3073,7 @@
 </file>
 
 <file path=word/numbering.xml><?xml version="1.0" encoding="utf-8"?>
-<w:numbering xmlns:wpc="http://schemas.microsoft.com/office/word/2010/wordprocessingCanvas" xmlns:cx="http://schemas.microsoft.com/office/drawing/2014/chartex" xmlns:cx1="http://schemas.microsoft.com/office/drawing/2015/9/8/chartex" xmlns:cx2="http://schemas.microsoft.com/office/drawing/2015/10/21/chartex" xmlns:cx3="http://schemas.microsoft.com/office/drawing/2016/5/9/chartex" xmlns:cx4="http://schemas.microsoft.com/office/drawing/2016/5/10/chartex" xmlns:cx5="http://schemas.microsoft.com/office/drawing/2016/5/11/chartex" xmlns:cx6="http://schemas.microsoft.com/office/drawing/2016/5/12/chartex" xmlns:cx7="http://schemas.microsoft.com/office/drawing/2016/5/13/chartex" xmlns:cx8="http://schemas.microsoft.com/office/drawing/2016/5/14/chartex" xmlns:mc="http://schemas.openxmlformats.org/markup-compatibility/2006" xmlns:aink="http://schemas.microsoft.com/office/drawing/2016/ink" xmlns:am3d="http://schemas.microsoft.com/office/drawing/2017/model3d" xmlns:o="urn:schemas-microsoft-com:office:office" xmlns:r="http://schemas.openxmlformats.org/officeDocument/2006/relationships" xmlns:m="http://schemas.openxmlformats.org/officeDocument/2006/math" xmlns:v="urn:schemas-microsoft-com:vml" xmlns:wp14="http://schemas.microsoft.com/office/word/2010/wordprocessingDrawing" xmlns:wp="http://schemas.openxmlformats.org/drawingml/2006/wordprocessingDrawing" xmlns:w10="urn:schemas-microsoft-com:office:word" xmlns:w="http://schemas.openxmlformats.org/wordprocessingml/2006/main" xmlns:w14="http://schemas.microsoft.com/office/word/2010/wordml" xmlns:w15="http://schemas.microsoft.com/office/word/2012/wordml" xmlns:w16cex="http://schemas.microsoft.com/office/word/2018/wordml/cex" xmlns:w16cid="http://schemas.microsoft.com/office/word/2016/wordml/cid" xmlns:w16="http://schemas.microsoft.com/office/word/2018/wordml" xmlns:w16sdtdh="http://schemas.microsoft.com/office/word/2020/wordml/sdtdatahash" xmlns:w16se="http://schemas.microsoft.com/office/word/2015/wordml/symex" xmlns:wpg="http://schemas.microsoft.com/office/word/2010/wordprocessingGroup" xmlns:wpi="http://schemas.microsoft.com/office/word/2010/wordprocessingInk" xmlns:wne="http://schemas.microsoft.com/office/word/2006/wordml" xmlns:wps="http://schemas.microsoft.com/office/word/2010/wordprocessingShape" mc:Ignorable="w14 w15 w16se w16cid w16 w16cex w16sdtdh wp14">
+<w:numbering xmlns:wpc="http://schemas.microsoft.com/office/word/2010/wordprocessingCanvas" xmlns:cx="http://schemas.microsoft.com/office/drawing/2014/chartex" xmlns:cx1="http://schemas.microsoft.com/office/drawing/2015/9/8/chartex" xmlns:mc="http://schemas.openxmlformats.org/markup-compatibility/2006" xmlns:o="urn:schemas-microsoft-com:office:office" xmlns:r="http://schemas.openxmlformats.org/officeDocument/2006/relationships" xmlns:m="http://schemas.openxmlformats.org/officeDocument/2006/math" xmlns:v="urn:schemas-microsoft-com:vml" xmlns:wp14="http://schemas.microsoft.com/office/word/2010/wordprocessingDrawing" xmlns:wp="http://schemas.openxmlformats.org/drawingml/2006/wordprocessingDrawing" xmlns:w10="urn:schemas-microsoft-com:office:word" xmlns:w="http://schemas.openxmlformats.org/wordprocessingml/2006/main" xmlns:w14="http://schemas.microsoft.com/office/word/2010/wordml" xmlns:w15="http://schemas.microsoft.com/office/word/2012/wordml" xmlns:w16se="http://schemas.microsoft.com/office/word/2015/wordml/symex" xmlns:wpg="http://schemas.microsoft.com/office/word/2010/wordprocessingGroup" xmlns:wpi="http://schemas.microsoft.com/office/word/2010/wordprocessingInk" xmlns:wne="http://schemas.microsoft.com/office/word/2006/wordml" xmlns:wps="http://schemas.microsoft.com/office/word/2010/wordprocessingShape" mc:Ignorable="w14 w15 w16se wp14">
   <w:abstractNum w:abstractNumId="0" w15:restartNumberingAfterBreak="0">
     <w:nsid w:val="1D947011"/>
     <w:multiLevelType w:val="hybridMultilevel"/>
@@ -3088,7 +3523,7 @@
 </file>
 
 <file path=word/styles.xml><?xml version="1.0" encoding="utf-8"?>
-<w:styles xmlns:mc="http://schemas.openxmlformats.org/markup-compatibility/2006" xmlns:r="http://schemas.openxmlformats.org/officeDocument/2006/relationships" xmlns:w="http://schemas.openxmlformats.org/wordprocessingml/2006/main" xmlns:w14="http://schemas.microsoft.com/office/word/2010/wordml" xmlns:w15="http://schemas.microsoft.com/office/word/2012/wordml" xmlns:w16cex="http://schemas.microsoft.com/office/word/2018/wordml/cex" xmlns:w16cid="http://schemas.microsoft.com/office/word/2016/wordml/cid" xmlns:w16="http://schemas.microsoft.com/office/word/2018/wordml" xmlns:w16sdtdh="http://schemas.microsoft.com/office/word/2020/wordml/sdtdatahash" xmlns:w16se="http://schemas.microsoft.com/office/word/2015/wordml/symex" mc:Ignorable="w14 w15 w16se w16cid w16 w16cex w16sdtdh">
+<w:styles xmlns:mc="http://schemas.openxmlformats.org/markup-compatibility/2006" xmlns:r="http://schemas.openxmlformats.org/officeDocument/2006/relationships" xmlns:w="http://schemas.openxmlformats.org/wordprocessingml/2006/main" xmlns:w14="http://schemas.microsoft.com/office/word/2010/wordml" xmlns:w15="http://schemas.microsoft.com/office/word/2012/wordml" xmlns:w16se="http://schemas.microsoft.com/office/word/2015/wordml/symex" mc:Ignorable="w14 w15 w16se">
   <w:docDefaults>
     <w:rPrDefault>
       <w:rPr>
@@ -3104,7 +3539,7 @@
       </w:pPr>
     </w:pPrDefault>
   </w:docDefaults>
-  <w:latentStyles w:defLockedState="0" w:defUIPriority="99" w:defSemiHidden="0" w:defUnhideWhenUsed="0" w:defQFormat="0" w:count="376">
+  <w:latentStyles w:defLockedState="0" w:defUIPriority="99" w:defSemiHidden="0" w:defUnhideWhenUsed="0" w:defQFormat="0" w:count="371">
     <w:lsdException w:name="Normal" w:uiPriority="0" w:qFormat="1"/>
     <w:lsdException w:name="heading 1" w:uiPriority="9" w:qFormat="1"/>
     <w:lsdException w:name="heading 2" w:semiHidden="1" w:uiPriority="9" w:unhideWhenUsed="1" w:qFormat="1"/>
@@ -3210,6 +3645,7 @@
     <w:lsdException w:name="HTML Sample" w:semiHidden="1" w:unhideWhenUsed="1"/>
     <w:lsdException w:name="HTML Typewriter" w:semiHidden="1" w:unhideWhenUsed="1"/>
     <w:lsdException w:name="HTML Variable" w:semiHidden="1" w:unhideWhenUsed="1"/>
+    <w:lsdException w:name="Normal Table" w:semiHidden="1" w:unhideWhenUsed="1"/>
     <w:lsdException w:name="annotation subject" w:semiHidden="1" w:unhideWhenUsed="1"/>
     <w:lsdException w:name="No List" w:semiHidden="1" w:unhideWhenUsed="1"/>
     <w:lsdException w:name="Outline List 1" w:semiHidden="1" w:unhideWhenUsed="1"/>
@@ -3252,8 +3688,11 @@
     <w:lsdException w:name="Table Contemporary" w:semiHidden="1" w:unhideWhenUsed="1"/>
     <w:lsdException w:name="Table Elegant" w:semiHidden="1" w:unhideWhenUsed="1"/>
     <w:lsdException w:name="Table Professional" w:semiHidden="1" w:unhideWhenUsed="1"/>
+    <w:lsdException w:name="Table Subtle 1" w:semiHidden="1" w:unhideWhenUsed="1"/>
     <w:lsdException w:name="Table Subtle 2" w:semiHidden="1" w:unhideWhenUsed="1"/>
     <w:lsdException w:name="Table Web 1" w:semiHidden="1" w:unhideWhenUsed="1"/>
+    <w:lsdException w:name="Table Web 2" w:semiHidden="1" w:unhideWhenUsed="1"/>
+    <w:lsdException w:name="Table Web 3" w:semiHidden="1" w:unhideWhenUsed="1"/>
     <w:lsdException w:name="Balloon Text" w:semiHidden="1" w:unhideWhenUsed="1"/>
     <w:lsdException w:name="Table Grid" w:uiPriority="39"/>
     <w:lsdException w:name="Table Theme" w:semiHidden="1" w:unhideWhenUsed="1"/>
@@ -3472,11 +3911,6 @@
     <w:lsdException w:name="List Table 5 Dark Accent 6" w:uiPriority="50"/>
     <w:lsdException w:name="List Table 6 Colorful Accent 6" w:uiPriority="51"/>
     <w:lsdException w:name="List Table 7 Colorful Accent 6" w:uiPriority="52"/>
-    <w:lsdException w:name="Mention" w:semiHidden="1" w:unhideWhenUsed="1"/>
-    <w:lsdException w:name="Smart Hyperlink" w:semiHidden="1" w:unhideWhenUsed="1"/>
-    <w:lsdException w:name="Hashtag" w:semiHidden="1" w:unhideWhenUsed="1"/>
-    <w:lsdException w:name="Unresolved Mention" w:semiHidden="1" w:unhideWhenUsed="1"/>
-    <w:lsdException w:name="Smart Link" w:semiHidden="1" w:unhideWhenUsed="1"/>
   </w:latentStyles>
   <w:style w:type="paragraph" w:default="1" w:styleId="Normal">
     <w:name w:val="Normal"/>

</xml_diff>